<commit_message>
Update 10/4/2023 7:33PM EST
Update as of 7:33PM EST on 10/4/2023.
</commit_message>
<xml_diff>
--- a/&ILLEGAL PROGRAM PREVENTION SECURITY SYSTEMS/&MORPHING ROBOTIC VIRUS/20231004 - MCE123 Technology Development - Morphing Robotic Virus Prevention Security Systems - v1.0.0.1.docx
+++ b/&ILLEGAL PROGRAM PREVENTION SECURITY SYSTEMS/&MORPHING ROBOTIC VIRUS/20231004 - MCE123 Technology Development - Morphing Robotic Virus Prevention Security Systems - v1.0.0.1.docx
@@ -184,21 +184,21 @@
     </w:p>
     <w:p>
       <w:pPr>
-        <w:jc w:val="center"/>
-        <w:rPr>
-          <w:bCs/>
-          <w:sz w:val="28"/>
-          <w:szCs w:val="28"/>
+        <w:rPr>
+          <w:bCs/>
+          <w:sz w:val="44"/>
+          <w:szCs w:val="44"/>
         </w:rPr>
       </w:pPr>
-      <w:r>
-        <w:rPr>
-          <w:bCs/>
-          <w:sz w:val="28"/>
-          <w:szCs w:val="28"/>
-        </w:rPr>
-        <w:t>10/4/2023 7:29:38 PM</w:t>
-      </w:r>
+    </w:p>
+    <w:p>
+      <w:pPr>
+        <w:rPr>
+          <w:bCs/>
+          <w:sz w:val="44"/>
+          <w:szCs w:val="44"/>
+        </w:rPr>
+      </w:pPr>
     </w:p>
     <w:p>
       <w:pPr>
@@ -209,26 +209,27 @@
           <w:szCs w:val="28"/>
         </w:rPr>
       </w:pPr>
+      <w:r>
+        <w:rPr>
+          <w:bCs/>
+          <w:sz w:val="28"/>
+          <w:szCs w:val="28"/>
+        </w:rPr>
+        <w:t>10/4/2023 7:33:12 PM</w:t>
+      </w:r>
     </w:p>
     <w:p>
       <w:pPr>
-        <w:rPr>
-          <w:b/>
-          <w:sz w:val="24"/>
+        <w:jc w:val="center"/>
+        <w:rPr>
+          <w:bCs/>
+          <w:sz w:val="28"/>
+          <w:szCs w:val="28"/>
         </w:rPr>
       </w:pPr>
-      <w:r>
-        <w:rPr>
-          <w:b/>
-          <w:sz w:val="24"/>
-        </w:rPr>
-        <w:br w:type="page"/>
-      </w:r>
     </w:p>
     <w:p>
       <w:pPr>
-        <w:ind w:left="360" w:hanging="360"/>
-        <w:jc w:val="both"/>
         <w:rPr>
           <w:b/>
           <w:sz w:val="24"/>
@@ -316,7 +317,19 @@
         <w:rPr>
           <w:rStyle w:val="SubtleReference"/>
         </w:rPr>
-        <w:t xml:space="preserve"> It has allegedly been called The First Virus, and                                  The Pentagon Program. It allegedly changes its name to different file names, which have included random byte strings in the past. It is allegedly a Java Runtime File.</w:t>
+        <w:t xml:space="preserve"> It has allegedly been called The First Virus, </w:t>
+      </w:r>
+      <w:r>
+        <w:rPr>
+          <w:rStyle w:val="SubtleReference"/>
+        </w:rPr>
+        <w:t xml:space="preserve">The 9/11 Virus, </w:t>
+      </w:r>
+      <w:r>
+        <w:rPr>
+          <w:rStyle w:val="SubtleReference"/>
+        </w:rPr>
+        <w:t>and                                  The Pentagon Program. It allegedly changes its name to different file names, which have included random byte strings in the past. It is allegedly a Java Runtime File.</w:t>
       </w:r>
     </w:p>
     <w:p>
@@ -439,7 +452,6 @@
         </w:rPr>
         <w:t>NEVER BE ALLOWED</w:t>
       </w:r>
-      <w:proofErr w:type="gramStart"/>
       <w:r>
         <w:rPr>
           <w:rFonts w:ascii="Courier New" w:hAnsi="Courier New" w:cs="Courier New"/>
@@ -454,11 +466,7 @@
         <w:t xml:space="preserve">, </w:t>
       </w:r>
       <w:r>
-        <w:t xml:space="preserve">  </w:t>
-      </w:r>
-      <w:proofErr w:type="gramEnd"/>
-      <w:r>
-        <w:t xml:space="preserve">                                                                   </w:t>
+        <w:t xml:space="preserve">                                                                     </w:t>
       </w:r>
       <w:r>
         <w:rPr>
@@ -1853,7 +1861,6 @@
       </w:rPr>
       <w:t xml:space="preserve"> </w:t>
     </w:r>
-    <w:proofErr w:type="gramStart"/>
     <w:r>
       <w:rPr>
         <w:b/>
@@ -1879,16 +1886,7 @@
         <w:color w:val="000000" w:themeColor="text1"/>
         <w:sz w:val="18"/>
       </w:rPr>
-      <w:t xml:space="preserve">  </w:t>
-    </w:r>
-    <w:proofErr w:type="gramEnd"/>
-    <w:r>
-      <w:rPr>
-        <w:i/>
-        <w:color w:val="000000" w:themeColor="text1"/>
-        <w:sz w:val="18"/>
-      </w:rPr>
-      <w:t xml:space="preserve">      Company </w:t>
+      <w:t xml:space="preserve">        Company </w:t>
     </w:r>
     <w:r>
       <w:rPr>

</xml_diff>